<commit_message>
disabled motor control if drill state is dead.
</commit_message>
<xml_diff>
--- a/documentation/overview.docx
+++ b/documentation/overview.docx
@@ -18,7 +18,7 @@
         <w:pStyle w:val="Title"/>
         <w:numPr>
           <w:ilvl w:val="0"/>
-          <w:numId w:val="2"/>
+          <w:numId w:val="1"/>
         </w:numPr>
         <w:rPr/>
       </w:pPr>
@@ -32,7 +32,7 @@
         <w:pStyle w:val="TextBody"/>
         <w:numPr>
           <w:ilvl w:val="0"/>
-          <w:numId w:val="2"/>
+          <w:numId w:val="1"/>
         </w:numPr>
         <w:rPr/>
       </w:pPr>
@@ -45,7 +45,7 @@
         <w:pStyle w:val="Heading2"/>
         <w:numPr>
           <w:ilvl w:val="1"/>
-          <w:numId w:val="2"/>
+          <w:numId w:val="1"/>
         </w:numPr>
         <w:bidi w:val="0"/>
         <w:jc w:val="left"/>
@@ -53,7 +53,7 @@
       </w:pPr>
       <w:r>
         <w:rPr/>
-        <w:t>Scripts that are run on regular interval are (crontab -e)</w:t>
+        <w:t>Scripts that are run on regular interval (crontab -e)</w:t>
       </w:r>
     </w:p>
     <w:p>
@@ -66,34 +66,19 @@
       </w:pPr>
       <w:r>
         <w:rPr/>
-        <w:t>0 * * * * ntpdate 0.arch.pool.ntp.org</w:t>
-        <w:br/>
-        <w:t>0 * * * * /home/drill/sync-logs.sh</w:t>
-      </w:r>
-    </w:p>
-    <w:p>
-      <w:pPr>
-        <w:pStyle w:val="Normal"/>
-        <w:bidi w:val="0"/>
-        <w:ind w:left="709" w:hanging="0"/>
-        <w:jc w:val="left"/>
-        <w:rPr/>
-      </w:pPr>
-      <w:r>
-        <w:rPr/>
-      </w:r>
-    </w:p>
-    <w:p>
-      <w:pPr>
-        <w:pStyle w:val="Normal"/>
-        <w:bidi w:val="0"/>
-        <w:ind w:left="0" w:hanging="0"/>
-        <w:jc w:val="left"/>
-        <w:rPr/>
-      </w:pPr>
-      <w:r>
-        <w:rPr/>
-        <w:t xml:space="preserve">Which synchronize the computer clock and drill log with </w:t>
+        <w:t xml:space="preserve">See crontab file for details; in short, it </w:t>
+      </w:r>
+      <w:r>
+        <w:rPr/>
+        <w:t>synchronize</w:t>
+      </w:r>
+      <w:r>
+        <w:rPr/>
+        <w:t>s</w:t>
+      </w:r>
+      <w:r>
+        <w:rPr/>
+        <w:t xml:space="preserve"> the computer clock and drill log with </w:t>
       </w:r>
       <w:hyperlink r:id="rId2">
         <w:r>
@@ -105,20 +90,11 @@
       </w:hyperlink>
       <w:r>
         <w:rPr/>
-        <w:t>.</w:t>
-      </w:r>
-    </w:p>
-    <w:p>
-      <w:pPr>
-        <w:pStyle w:val="Normal"/>
-        <w:bidi w:val="0"/>
-        <w:ind w:left="0" w:hanging="0"/>
-        <w:jc w:val="left"/>
-        <w:rPr/>
-      </w:pPr>
-      <w:r>
-        <w:rPr/>
-        <w:t xml:space="preserve">The last line </w:t>
+        <w:t xml:space="preserve">. </w:t>
+      </w:r>
+      <w:r>
+        <w:rPr/>
+        <w:t>It also generates daily drill plots (stats).</w:t>
       </w:r>
     </w:p>
     <w:p>
@@ -134,21 +110,10 @@
     </w:p>
     <w:p>
       <w:pPr>
-        <w:pStyle w:val="Normal"/>
-        <w:bidi w:val="0"/>
-        <w:jc w:val="left"/>
-        <w:rPr/>
-      </w:pPr>
-      <w:r>
-        <w:rPr/>
-      </w:r>
-    </w:p>
-    <w:p>
-      <w:pPr>
         <w:pStyle w:val="Heading2"/>
         <w:numPr>
           <w:ilvl w:val="1"/>
-          <w:numId w:val="2"/>
+          <w:numId w:val="1"/>
         </w:numPr>
         <w:bidi w:val="0"/>
         <w:jc w:val="left"/>
@@ -174,7 +139,7 @@
         <w:pStyle w:val="TextBody"/>
         <w:numPr>
           <w:ilvl w:val="0"/>
-          <w:numId w:val="3"/>
+          <w:numId w:val="2"/>
         </w:numPr>
         <w:bidi w:val="0"/>
         <w:spacing w:before="0" w:after="140"/>
@@ -198,7 +163,7 @@
         <w:pStyle w:val="TextBody"/>
         <w:numPr>
           <w:ilvl w:val="0"/>
-          <w:numId w:val="3"/>
+          <w:numId w:val="2"/>
         </w:numPr>
         <w:bidi w:val="0"/>
         <w:spacing w:before="0" w:after="140"/>
@@ -222,7 +187,7 @@
         <w:pStyle w:val="TextBody"/>
         <w:numPr>
           <w:ilvl w:val="0"/>
-          <w:numId w:val="3"/>
+          <w:numId w:val="2"/>
         </w:numPr>
         <w:bidi w:val="0"/>
         <w:spacing w:before="0" w:after="140"/>
@@ -246,7 +211,7 @@
         <w:pStyle w:val="Heading2"/>
         <w:numPr>
           <w:ilvl w:val="1"/>
-          <w:numId w:val="2"/>
+          <w:numId w:val="1"/>
         </w:numPr>
         <w:rPr>
           <w:rFonts w:ascii="Liberation Sans" w:hAnsi="Liberation Sans" w:eastAsia="Noto Sans CJK SC" w:cs="Lohit Devanagari"/>
@@ -272,7 +237,7 @@
         <w:pStyle w:val="Heading2"/>
         <w:numPr>
           <w:ilvl w:val="1"/>
-          <w:numId w:val="2"/>
+          <w:numId w:val="1"/>
         </w:numPr>
         <w:rPr>
           <w:rFonts w:ascii="Liberation Sans" w:hAnsi="Liberation Sans" w:eastAsia="Noto Sans CJK SC" w:cs="Lohit Devanagari"/>
@@ -335,7 +300,19 @@
       </w:r>
       <w:r>
         <w:rPr/>
-        <w:t>surface-unit/tools/plot-log.py /mnt/logs/drill.log.YYYY-MM-DD [HOUR_START} [HOUR_END}</w:t>
+        <w:t>surface-unit/tools/plot-log.py /mnt/logs/drill.log.YYYY-MM-DD [HOUR_START</w:t>
+      </w:r>
+      <w:r>
+        <w:rPr/>
+        <w:t>]</w:t>
+      </w:r>
+      <w:r>
+        <w:rPr/>
+        <w:t xml:space="preserve"> [HOUR_END</w:t>
+      </w:r>
+      <w:r>
+        <w:rPr/>
+        <w:t>] /output/path</w:t>
       </w:r>
     </w:p>
     <w:p>
@@ -373,8 +350,28 @@
       </w:r>
       <w:r>
         <w:rPr/>
-        <w:t>surface-unit/tools/plot-log.py /mnt/logs/drill.log.2022-07-13 8 24</w:t>
-      </w:r>
+        <w:t>surface-unit/tools/plot-log.py /mnt/logs/drill.log.2022-07-13 8 24 ./</w:t>
+        <w:br/>
+      </w:r>
+    </w:p>
+    <w:p>
+      <w:pPr>
+        <w:pStyle w:val="TextBody"/>
+        <w:ind w:hanging="0"/>
+        <w:rPr/>
+      </w:pPr>
+      <w:r>
+        <w:rPr/>
+        <w:t xml:space="preserve">Logs are always backed up on the EGRIP server:  </w:t>
+      </w:r>
+      <w:hyperlink r:id="rId3">
+        <w:r>
+          <w:rPr>
+            <w:rStyle w:val="InternetLink"/>
+          </w:rPr>
+          <w:t>10.2.3.1/public/drill-logs</w:t>
+        </w:r>
+      </w:hyperlink>
     </w:p>
     <w:p>
       <w:pPr>
@@ -406,7 +403,7 @@
         <w:pStyle w:val="Heading2"/>
         <w:numPr>
           <w:ilvl w:val="1"/>
-          <w:numId w:val="2"/>
+          <w:numId w:val="1"/>
         </w:numPr>
         <w:bidi w:val="0"/>
         <w:spacing w:before="0" w:after="140"/>
@@ -429,36 +426,6 @@
           <w:szCs w:val="32"/>
         </w:rPr>
         <w:t>Software repository</w:t>
-      </w:r>
-    </w:p>
-    <w:p>
-      <w:pPr>
-        <w:pStyle w:val="TextBody"/>
-        <w:bidi w:val="0"/>
-        <w:spacing w:before="0" w:after="140"/>
-        <w:jc w:val="left"/>
-        <w:rPr/>
-      </w:pPr>
-      <w:r>
-        <w:rPr>
-          <w:rFonts w:eastAsia="Noto Sans CJK SC" w:cs="Lohit Devanagari"/>
-          <w:b w:val="false"/>
-          <w:bCs w:val="false"/>
-          <w:sz w:val="24"/>
-          <w:szCs w:val="24"/>
-        </w:rPr>
-        <w:t xml:space="preserve">Load cell and depth counter readers: </w:t>
-      </w:r>
-      <w:r>
-        <w:rPr>
-          <w:rStyle w:val="InternetLink"/>
-          <w:rFonts w:eastAsia="Noto Sans CJK SC" w:cs="Lohit Devanagari"/>
-          <w:b w:val="false"/>
-          <w:bCs w:val="false"/>
-          <w:sz w:val="24"/>
-          <w:szCs w:val="24"/>
-        </w:rPr>
-        <w:t>https://github.com/iceandclimate/loggerGUI-DL20</w:t>
       </w:r>
     </w:p>
     <w:p>
@@ -483,9 +450,39 @@
           <w:sz w:val="24"/>
           <w:szCs w:val="24"/>
         </w:rPr>
-        <w:t xml:space="preserve">Drill control software and logs plotter: </w:t>
-      </w:r>
-      <w:hyperlink r:id="rId3">
+        <w:t>S</w:t>
+      </w:r>
+      <w:r>
+        <w:rPr>
+          <w:rFonts w:eastAsia="Noto Sans CJK SC" w:cs="Lohit Devanagari"/>
+          <w:b w:val="false"/>
+          <w:bCs w:val="false"/>
+          <w:sz w:val="24"/>
+          <w:szCs w:val="24"/>
+        </w:rPr>
+        <w:t xml:space="preserve">oftware </w:t>
+      </w:r>
+      <w:r>
+        <w:rPr>
+          <w:rFonts w:eastAsia="Noto Sans CJK SC" w:cs="Lohit Devanagari"/>
+          <w:b w:val="false"/>
+          <w:bCs w:val="false"/>
+          <w:sz w:val="24"/>
+          <w:szCs w:val="24"/>
+        </w:rPr>
+        <w:t xml:space="preserve">suit </w:t>
+      </w:r>
+      <w:r>
+        <w:rPr>
+          <w:rFonts w:eastAsia="Noto Sans CJK SC" w:cs="Lohit Devanagari"/>
+          <w:b w:val="false"/>
+          <w:bCs w:val="false"/>
+          <w:sz w:val="24"/>
+          <w:szCs w:val="24"/>
+        </w:rPr>
+        <w:t xml:space="preserve">and logs plotter: </w:t>
+      </w:r>
+      <w:hyperlink r:id="rId4">
         <w:r>
           <w:rPr>
             <w:rStyle w:val="InternetLink"/>
@@ -520,7 +517,7 @@
         <w:pStyle w:val="Heading2"/>
         <w:numPr>
           <w:ilvl w:val="2"/>
-          <w:numId w:val="2"/>
+          <w:numId w:val="1"/>
         </w:numPr>
         <w:rPr>
           <w:rFonts w:eastAsia="Noto Sans CJK SC" w:cs="Lohit Devanagari"/>
@@ -554,7 +551,15 @@
       </w:pPr>
       <w:r>
         <w:rPr/>
-        <w:t>python /home/drill/drill-surface/legacy/drill_surface.py</w:t>
+        <w:t>python /home/drill/drill-surface/legacy/</w:t>
+      </w:r>
+      <w:r>
+        <w:rPr/>
+        <w:t>drill-surface</w:t>
+      </w:r>
+      <w:r>
+        <w:rPr/>
+        <w:t>/drill_surface.py</w:t>
       </w:r>
     </w:p>
     <w:p>
@@ -567,7 +572,9 @@
         </w:rPr>
       </w:pPr>
       <w:r>
-        <w:rPr/>
+        <w:rPr>
+          <w:rFonts w:eastAsia="Noto Sans CJK SC" w:cs="Lohit Devanagari"/>
+        </w:rPr>
       </w:r>
     </w:p>
     <w:p>
@@ -575,7 +582,7 @@
         <w:pStyle w:val="Heading2"/>
         <w:numPr>
           <w:ilvl w:val="2"/>
-          <w:numId w:val="2"/>
+          <w:numId w:val="1"/>
         </w:numPr>
         <w:spacing w:before="200" w:after="120"/>
         <w:rPr/>
@@ -596,27 +603,7 @@
       </w:pPr>
       <w:r>
         <w:rPr/>
-        <w:t>I</w:t>
-      </w:r>
-      <w:r>
-        <w:rPr/>
-        <w:t xml:space="preserve">n /etc/nsswitch.conf:  </w:t>
-      </w:r>
-      <w:r>
-        <w:rPr/>
-        <w:t xml:space="preserve">Move </w:t>
-      </w:r>
-      <w:r>
-        <w:rPr/>
-        <w:t>“dns” forward (</w:t>
-      </w:r>
-      <w:r>
-        <w:rPr/>
-        <w:t>imeadiately</w:t>
-      </w:r>
-      <w:r>
-        <w:rPr/>
-        <w:t xml:space="preserve"> after “myhostname”) </w:t>
+        <w:t xml:space="preserve">In /etc/nsswitch.conf:  Move “dns” forward (imeadiately after “myhostname”) </w:t>
       </w:r>
     </w:p>
     <w:sectPr>
@@ -647,125 +634,6 @@
         </w:tabs>
         <w:ind w:left="0" w:hanging="0"/>
       </w:pPr>
-    </w:lvl>
-    <w:lvl w:ilvl="1">
-      <w:start w:val="1"/>
-      <w:numFmt w:val="none"/>
-      <w:suff w:val="nothing"/>
-      <w:lvlText w:val=""/>
-      <w:lvlJc w:val="left"/>
-      <w:pPr>
-        <w:tabs>
-          <w:tab w:val="num" w:pos="0"/>
-        </w:tabs>
-        <w:ind w:left="0" w:hanging="0"/>
-      </w:pPr>
-    </w:lvl>
-    <w:lvl w:ilvl="2">
-      <w:start w:val="1"/>
-      <w:numFmt w:val="none"/>
-      <w:suff w:val="nothing"/>
-      <w:lvlText w:val=""/>
-      <w:lvlJc w:val="left"/>
-      <w:pPr>
-        <w:tabs>
-          <w:tab w:val="num" w:pos="0"/>
-        </w:tabs>
-        <w:ind w:left="0" w:hanging="0"/>
-      </w:pPr>
-    </w:lvl>
-    <w:lvl w:ilvl="3">
-      <w:start w:val="1"/>
-      <w:numFmt w:val="none"/>
-      <w:suff w:val="nothing"/>
-      <w:lvlText w:val=""/>
-      <w:lvlJc w:val="left"/>
-      <w:pPr>
-        <w:tabs>
-          <w:tab w:val="num" w:pos="0"/>
-        </w:tabs>
-        <w:ind w:left="0" w:hanging="0"/>
-      </w:pPr>
-    </w:lvl>
-    <w:lvl w:ilvl="4">
-      <w:start w:val="1"/>
-      <w:numFmt w:val="none"/>
-      <w:suff w:val="nothing"/>
-      <w:lvlText w:val=""/>
-      <w:lvlJc w:val="left"/>
-      <w:pPr>
-        <w:tabs>
-          <w:tab w:val="num" w:pos="0"/>
-        </w:tabs>
-        <w:ind w:left="0" w:hanging="0"/>
-      </w:pPr>
-    </w:lvl>
-    <w:lvl w:ilvl="5">
-      <w:start w:val="1"/>
-      <w:numFmt w:val="none"/>
-      <w:suff w:val="nothing"/>
-      <w:lvlText w:val=""/>
-      <w:lvlJc w:val="left"/>
-      <w:pPr>
-        <w:tabs>
-          <w:tab w:val="num" w:pos="0"/>
-        </w:tabs>
-        <w:ind w:left="0" w:hanging="0"/>
-      </w:pPr>
-    </w:lvl>
-    <w:lvl w:ilvl="6">
-      <w:start w:val="1"/>
-      <w:numFmt w:val="none"/>
-      <w:suff w:val="nothing"/>
-      <w:lvlText w:val=""/>
-      <w:lvlJc w:val="left"/>
-      <w:pPr>
-        <w:tabs>
-          <w:tab w:val="num" w:pos="0"/>
-        </w:tabs>
-        <w:ind w:left="0" w:hanging="0"/>
-      </w:pPr>
-    </w:lvl>
-    <w:lvl w:ilvl="7">
-      <w:start w:val="1"/>
-      <w:numFmt w:val="none"/>
-      <w:suff w:val="nothing"/>
-      <w:lvlText w:val=""/>
-      <w:lvlJc w:val="left"/>
-      <w:pPr>
-        <w:tabs>
-          <w:tab w:val="num" w:pos="0"/>
-        </w:tabs>
-        <w:ind w:left="0" w:hanging="0"/>
-      </w:pPr>
-    </w:lvl>
-    <w:lvl w:ilvl="8">
-      <w:start w:val="1"/>
-      <w:numFmt w:val="none"/>
-      <w:suff w:val="nothing"/>
-      <w:lvlText w:val=""/>
-      <w:lvlJc w:val="left"/>
-      <w:pPr>
-        <w:tabs>
-          <w:tab w:val="num" w:pos="0"/>
-        </w:tabs>
-        <w:ind w:left="0" w:hanging="0"/>
-      </w:pPr>
-    </w:lvl>
-  </w:abstractNum>
-  <w:abstractNum w:abstractNumId="2">
-    <w:lvl w:ilvl="0">
-      <w:start w:val="1"/>
-      <w:numFmt w:val="none"/>
-      <w:suff w:val="nothing"/>
-      <w:lvlText w:val=""/>
-      <w:lvlJc w:val="left"/>
-      <w:pPr>
-        <w:tabs>
-          <w:tab w:val="num" w:pos="0"/>
-        </w:tabs>
-        <w:ind w:left="0" w:hanging="0"/>
-      </w:pPr>
       <w:rPr/>
     </w:lvl>
     <w:lvl w:ilvl="1">
@@ -885,7 +753,7 @@
       <w:rPr/>
     </w:lvl>
   </w:abstractNum>
-  <w:abstractNum w:abstractNumId="3">
+  <w:abstractNum w:abstractNumId="2">
     <w:lvl w:ilvl="0">
       <w:start w:val="1"/>
       <w:numFmt w:val="bullet"/>
@@ -1020,6 +888,125 @@
       <w:rPr>
         <w:rFonts w:ascii="OpenSymbol" w:hAnsi="OpenSymbol" w:cs="OpenSymbol" w:hint="default"/>
       </w:rPr>
+    </w:lvl>
+  </w:abstractNum>
+  <w:abstractNum w:abstractNumId="3">
+    <w:lvl w:ilvl="0">
+      <w:start w:val="1"/>
+      <w:numFmt w:val="none"/>
+      <w:suff w:val="nothing"/>
+      <w:lvlText w:val=""/>
+      <w:lvlJc w:val="left"/>
+      <w:pPr>
+        <w:tabs>
+          <w:tab w:val="num" w:pos="0"/>
+        </w:tabs>
+        <w:ind w:left="0" w:hanging="0"/>
+      </w:pPr>
+    </w:lvl>
+    <w:lvl w:ilvl="1">
+      <w:start w:val="1"/>
+      <w:numFmt w:val="none"/>
+      <w:suff w:val="nothing"/>
+      <w:lvlText w:val=""/>
+      <w:lvlJc w:val="left"/>
+      <w:pPr>
+        <w:tabs>
+          <w:tab w:val="num" w:pos="0"/>
+        </w:tabs>
+        <w:ind w:left="0" w:hanging="0"/>
+      </w:pPr>
+    </w:lvl>
+    <w:lvl w:ilvl="2">
+      <w:start w:val="1"/>
+      <w:numFmt w:val="none"/>
+      <w:suff w:val="nothing"/>
+      <w:lvlText w:val=""/>
+      <w:lvlJc w:val="left"/>
+      <w:pPr>
+        <w:tabs>
+          <w:tab w:val="num" w:pos="0"/>
+        </w:tabs>
+        <w:ind w:left="0" w:hanging="0"/>
+      </w:pPr>
+    </w:lvl>
+    <w:lvl w:ilvl="3">
+      <w:start w:val="1"/>
+      <w:numFmt w:val="none"/>
+      <w:suff w:val="nothing"/>
+      <w:lvlText w:val=""/>
+      <w:lvlJc w:val="left"/>
+      <w:pPr>
+        <w:tabs>
+          <w:tab w:val="num" w:pos="0"/>
+        </w:tabs>
+        <w:ind w:left="0" w:hanging="0"/>
+      </w:pPr>
+    </w:lvl>
+    <w:lvl w:ilvl="4">
+      <w:start w:val="1"/>
+      <w:numFmt w:val="none"/>
+      <w:suff w:val="nothing"/>
+      <w:lvlText w:val=""/>
+      <w:lvlJc w:val="left"/>
+      <w:pPr>
+        <w:tabs>
+          <w:tab w:val="num" w:pos="0"/>
+        </w:tabs>
+        <w:ind w:left="0" w:hanging="0"/>
+      </w:pPr>
+    </w:lvl>
+    <w:lvl w:ilvl="5">
+      <w:start w:val="1"/>
+      <w:numFmt w:val="none"/>
+      <w:suff w:val="nothing"/>
+      <w:lvlText w:val=""/>
+      <w:lvlJc w:val="left"/>
+      <w:pPr>
+        <w:tabs>
+          <w:tab w:val="num" w:pos="0"/>
+        </w:tabs>
+        <w:ind w:left="0" w:hanging="0"/>
+      </w:pPr>
+    </w:lvl>
+    <w:lvl w:ilvl="6">
+      <w:start w:val="1"/>
+      <w:numFmt w:val="none"/>
+      <w:suff w:val="nothing"/>
+      <w:lvlText w:val=""/>
+      <w:lvlJc w:val="left"/>
+      <w:pPr>
+        <w:tabs>
+          <w:tab w:val="num" w:pos="0"/>
+        </w:tabs>
+        <w:ind w:left="0" w:hanging="0"/>
+      </w:pPr>
+    </w:lvl>
+    <w:lvl w:ilvl="7">
+      <w:start w:val="1"/>
+      <w:numFmt w:val="none"/>
+      <w:suff w:val="nothing"/>
+      <w:lvlText w:val=""/>
+      <w:lvlJc w:val="left"/>
+      <w:pPr>
+        <w:tabs>
+          <w:tab w:val="num" w:pos="0"/>
+        </w:tabs>
+        <w:ind w:left="0" w:hanging="0"/>
+      </w:pPr>
+    </w:lvl>
+    <w:lvl w:ilvl="8">
+      <w:start w:val="1"/>
+      <w:numFmt w:val="none"/>
+      <w:suff w:val="nothing"/>
+      <w:lvlText w:val=""/>
+      <w:lvlJc w:val="left"/>
+      <w:pPr>
+        <w:tabs>
+          <w:tab w:val="num" w:pos="0"/>
+        </w:tabs>
+        <w:ind w:left="0" w:hanging="0"/>
+      </w:pPr>
     </w:lvl>
   </w:abstractNum>
   <w:num w:numId="1">
@@ -1079,7 +1066,7 @@
     <w:pPr>
       <w:numPr>
         <w:ilvl w:val="0"/>
-        <w:numId w:val="2"/>
+        <w:numId w:val="1"/>
       </w:numPr>
       <w:spacing w:before="240" w:after="120"/>
       <w:outlineLvl w:val="0"/>
@@ -1099,7 +1086,7 @@
     <w:pPr>
       <w:numPr>
         <w:ilvl w:val="1"/>
-        <w:numId w:val="2"/>
+        <w:numId w:val="1"/>
       </w:numPr>
       <w:spacing w:before="200" w:after="120"/>
       <w:outlineLvl w:val="1"/>
@@ -1119,7 +1106,7 @@
     <w:pPr>
       <w:numPr>
         <w:ilvl w:val="2"/>
-        <w:numId w:val="2"/>
+        <w:numId w:val="1"/>
       </w:numPr>
       <w:spacing w:before="140" w:after="120"/>
       <w:outlineLvl w:val="2"/>

</xml_diff>